<commit_message>
Highlight des  menu en cours
</commit_message>
<xml_diff>
--- a/Rapport de Projet.docx
+++ b/Rapport de Projet.docx
@@ -10,6 +10,7 @@
           <w:docPartUnique/>
         </w:docPartObj>
       </w:sdtPr>
+      <w:sdtEndPr/>
       <w:sdtContent>
         <w:tbl>
           <w:tblPr>
@@ -98,6 +99,7 @@
                     <w:dataBinding w:prefixMappings="xmlns:ns0='http://schemas.openxmlformats.org/package/2006/metadata/core-properties' xmlns:ns1='http://purl.org/dc/elements/1.1/'" w:xpath="/ns0:coreProperties[1]/ns1:title[1]" w:storeItemID="{6C3C8BC8-F283-45AE-878A-BAB7291924A1}"/>
                     <w:text/>
                   </w:sdtPr>
+                  <w:sdtEndPr/>
                   <w:sdtContent>
                     <w:r>
                       <w:rPr>
@@ -107,27 +109,7 @@
                         <w:sz w:val="110"/>
                         <w:szCs w:val="110"/>
                       </w:rPr>
-                      <w:t>PREVI</w:t>
-                    </w:r>
-                    <w:r>
-                      <w:rPr>
-                        <w:rFonts w:asciiTheme="majorHAnsi" w:eastAsiaTheme="majorEastAsia" w:hAnsiTheme="majorHAnsi" w:cstheme="majorBidi"/>
-                        <w:caps/>
-                        <w:color w:val="808080" w:themeColor="background1" w:themeShade="80"/>
-                        <w:sz w:val="110"/>
-                        <w:szCs w:val="110"/>
-                      </w:rPr>
-                      <w:t xml:space="preserve"> : </w:t>
-                    </w:r>
-                    <w:r>
-                      <w:rPr>
-                        <w:rFonts w:asciiTheme="majorHAnsi" w:eastAsiaTheme="majorEastAsia" w:hAnsiTheme="majorHAnsi" w:cstheme="majorBidi"/>
-                        <w:caps/>
-                        <w:color w:val="808080" w:themeColor="background1" w:themeShade="80"/>
-                        <w:sz w:val="110"/>
-                        <w:szCs w:val="110"/>
-                      </w:rPr>
-                      <w:t xml:space="preserve">GESTION de maintenance préventive </w:t>
+                      <w:t>PREVI : GESTION de maintenance préventive</w:t>
                     </w:r>
                   </w:sdtContent>
                 </w:sdt>
@@ -301,6 +283,7 @@
                     <w:dataBinding w:prefixMappings="xmlns:ns0='http://schemas.openxmlformats.org/package/2006/metadata/core-properties' xmlns:ns1='http://purl.org/dc/elements/1.1/'" w:xpath="/ns0:coreProperties[1]/ns1:subject[1]" w:storeItemID="{6C3C8BC8-F283-45AE-878A-BAB7291924A1}"/>
                     <w:text/>
                   </w:sdtPr>
+                  <w:sdtEndPr/>
                   <w:sdtContent>
                     <w:r>
                       <w:rPr>
@@ -620,6 +603,14 @@
         </w:p>
         <w:sdt>
           <w:sdtPr>
+            <w:rPr>
+              <w:rFonts w:asciiTheme="minorHAnsi" w:eastAsiaTheme="minorHAnsi" w:hAnsiTheme="minorHAnsi" w:cs="Times New Roman"/>
+              <w:color w:val="auto"/>
+              <w:kern w:val="24"/>
+              <w:sz w:val="23"/>
+              <w:szCs w:val="20"/>
+              <w14:ligatures w14:val="standardContextual"/>
+            </w:rPr>
             <w:id w:val="-465038653"/>
             <w:docPartObj>
               <w:docPartGallery w:val="Table of Contents"/>
@@ -628,14 +619,8 @@
           </w:sdtPr>
           <w:sdtEndPr>
             <w:rPr>
-              <w:rFonts w:asciiTheme="minorHAnsi" w:eastAsiaTheme="minorHAnsi" w:hAnsiTheme="minorHAnsi" w:cs="Times New Roman"/>
               <w:b/>
               <w:bCs/>
-              <w:color w:val="auto"/>
-              <w:kern w:val="24"/>
-              <w:sz w:val="23"/>
-              <w:szCs w:val="20"/>
-              <w14:ligatures w14:val="standardContextual"/>
             </w:rPr>
           </w:sdtEndPr>
           <w:sdtContent>
@@ -1886,16 +1871,184 @@
     </w:p>
     <w:p>
       <w:pPr>
+        <w:ind w:left="720"/>
         <w:jc w:val="both"/>
         <w:rPr>
-          <w:color w:val="FF0000"/>
+          <w:color w:val="000000" w:themeColor="text1"/>
         </w:rPr>
       </w:pPr>
+      <w:proofErr w:type="gramStart"/>
       <w:r>
         <w:rPr>
-          <w:color w:val="FF0000"/>
+          <w:color w:val="80865A" w:themeColor="accent3" w:themeShade="BF"/>
         </w:rPr>
-        <w:t>// Insérer Bout de Code D’exemple ici</w:t>
+        <w:t>async</w:t>
+      </w:r>
+      <w:proofErr w:type="gramEnd"/>
+      <w:r>
+        <w:rPr>
+          <w:color w:val="80865A" w:themeColor="accent3" w:themeShade="BF"/>
+        </w:rPr>
+        <w:t xml:space="preserve"> function </w:t>
+      </w:r>
+      <w:r>
+        <w:rPr>
+          <w:color w:val="BA8E2C" w:themeColor="accent4" w:themeShade="BF"/>
+        </w:rPr>
+        <w:t>load_select_visite</w:t>
+      </w:r>
+      <w:r>
+        <w:rPr>
+          <w:color w:val="000000" w:themeColor="text1"/>
+        </w:rPr>
+        <w:t>(f</w:t>
+      </w:r>
+      <w:r>
+        <w:rPr>
+          <w:color w:val="000000" w:themeColor="text1"/>
+        </w:rPr>
+        <w:t>ileN</w:t>
+      </w:r>
+      <w:r>
+        <w:rPr>
+          <w:color w:val="000000" w:themeColor="text1"/>
+        </w:rPr>
+        <w:t>ame){</w:t>
+      </w:r>
+    </w:p>
+    <w:p>
+      <w:pPr>
+        <w:ind w:left="720"/>
+        <w:jc w:val="both"/>
+        <w:rPr>
+          <w:color w:val="000000" w:themeColor="text1"/>
+        </w:rPr>
+      </w:pPr>
+      <w:r>
+        <w:rPr>
+          <w:color w:val="000000" w:themeColor="text1"/>
+        </w:rPr>
+        <w:t xml:space="preserve">  </w:t>
+      </w:r>
+      <w:r>
+        <w:rPr>
+          <w:color w:val="000000" w:themeColor="text1"/>
+        </w:rPr>
+        <w:t xml:space="preserve">   </w:t>
+      </w:r>
+      <w:proofErr w:type="gramStart"/>
+      <w:r>
+        <w:rPr>
+          <w:color w:val="80865A" w:themeColor="accent3" w:themeShade="BF"/>
+        </w:rPr>
+        <w:t>var</w:t>
+      </w:r>
+      <w:proofErr w:type="gramEnd"/>
+      <w:r>
+        <w:rPr>
+          <w:color w:val="80865A" w:themeColor="accent3" w:themeShade="BF"/>
+        </w:rPr>
+        <w:t xml:space="preserve"> </w:t>
+      </w:r>
+      <w:r>
+        <w:rPr>
+          <w:color w:val="000000" w:themeColor="text1"/>
+        </w:rPr>
+        <w:t xml:space="preserve">str = </w:t>
+      </w:r>
+      <w:r>
+        <w:rPr>
+          <w:color w:val="80865A" w:themeColor="accent3" w:themeShade="BF"/>
+        </w:rPr>
+        <w:t>await</w:t>
+      </w:r>
+      <w:r>
+        <w:rPr>
+          <w:color w:val="000000" w:themeColor="text1"/>
+        </w:rPr>
+        <w:t xml:space="preserve"> fetch(f</w:t>
+      </w:r>
+      <w:r>
+        <w:rPr>
+          <w:color w:val="000000" w:themeColor="text1"/>
+        </w:rPr>
+        <w:t>ileN</w:t>
+      </w:r>
+      <w:r>
+        <w:rPr>
+          <w:color w:val="000000" w:themeColor="text1"/>
+        </w:rPr>
+        <w:t>ame);</w:t>
+      </w:r>
+    </w:p>
+    <w:p>
+      <w:pPr>
+        <w:ind w:left="720"/>
+        <w:jc w:val="both"/>
+        <w:rPr>
+          <w:color w:val="000000" w:themeColor="text1"/>
+        </w:rPr>
+      </w:pPr>
+      <w:r>
+        <w:rPr>
+          <w:color w:val="000000" w:themeColor="text1"/>
+        </w:rPr>
+        <w:t xml:space="preserve">  </w:t>
+      </w:r>
+      <w:r>
+        <w:rPr>
+          <w:color w:val="000000" w:themeColor="text1"/>
+        </w:rPr>
+        <w:t xml:space="preserve">   </w:t>
+      </w:r>
+      <w:r>
+        <w:rPr>
+          <w:color w:val="000000" w:themeColor="text1"/>
+        </w:rPr>
+        <w:t>$('#</w:t>
+      </w:r>
+      <w:r>
+        <w:rPr>
+          <w:color w:val="000000" w:themeColor="text1"/>
+        </w:rPr>
+        <w:t>baliseName</w:t>
+      </w:r>
+      <w:r>
+        <w:rPr>
+          <w:color w:val="000000" w:themeColor="text1"/>
+        </w:rPr>
+        <w:t>').html(await str.</w:t>
+      </w:r>
+      <w:proofErr w:type="gramStart"/>
+      <w:r>
+        <w:rPr>
+          <w:color w:val="000000" w:themeColor="text1"/>
+        </w:rPr>
+        <w:t>text(</w:t>
+      </w:r>
+      <w:proofErr w:type="gramEnd"/>
+      <w:r>
+        <w:rPr>
+          <w:color w:val="000000" w:themeColor="text1"/>
+        </w:rPr>
+        <w:t>));</w:t>
+      </w:r>
+      <w:bookmarkStart w:id="0" w:name="_GoBack"/>
+      <w:bookmarkEnd w:id="0"/>
+    </w:p>
+    <w:p>
+      <w:pPr>
+        <w:ind w:left="720"/>
+        <w:jc w:val="both"/>
+        <w:rPr>
+          <w:color w:val="000000" w:themeColor="text1"/>
+        </w:rPr>
+      </w:pPr>
+      <w:r>
+        <w:rPr>
+          <w:color w:val="000000" w:themeColor="text1"/>
+        </w:rPr>
+        <w:t>}</w:t>
       </w:r>
     </w:p>
     <w:p>
@@ -1965,14 +2118,11 @@
         <w:jc w:val="both"/>
       </w:pPr>
       <w:r>
+        <w:lastRenderedPageBreak/>
         <w:t xml:space="preserve">L’application dans sa globalité est vouée à être Open Source. La volonté de départ étant que chacun puisse contribuer à son évolution, ou simplement l’adapter aux besoins spécifiques d’une organisation. Afin de faciliter la collaboration entre les contributeurs, le code à été pensé le plus modulaire possible. </w:t>
       </w:r>
       <w:r>
-        <w:t xml:space="preserve">Pour ajouter une nouvelle page à l’application, une seule ligne de code est à ajouter dans le code de base au niveau du menu, et cela réside dans un lien vers la page à charger. Une fois cette ligne insérer, la page PHP voulue </w:t>
-      </w:r>
-      <w:r>
-        <w:lastRenderedPageBreak/>
-        <w:t>sera appelée dans la zone de travail, et toutes les interactions de cette page seront chargées dans la zone de travail.</w:t>
+        <w:t>Pour ajouter une nouvelle page à l’application, une seule ligne de code est à ajouter dans le code de base au niveau du menu, et cela réside dans un lien vers la page à charger. Une fois cette ligne insérer, la page PHP voulue sera appelée dans la zone de travail, et toutes les interactions de cette page seront chargées dans la zone de travail.</w:t>
       </w:r>
     </w:p>
     <w:p>
@@ -2169,7 +2319,6 @@
           <w:sz w:val="56"/>
           <w:szCs w:val="56"/>
         </w:rPr>
-        <w:lastRenderedPageBreak/>
         <w:t>bilan sur l’application</w:t>
       </w:r>
     </w:p>
@@ -2290,8 +2439,6 @@
       <w:r>
         <w:t xml:space="preserve"> </w:t>
       </w:r>
-      <w:bookmarkStart w:id="0" w:name="_GoBack"/>
-      <w:bookmarkEnd w:id="0"/>
       <w:r>
         <w:t>2.</w:t>
       </w:r>
@@ -2451,13 +2598,13 @@
       <w:sdtPr>
         <w:alias w:val="Titre"/>
         <w:id w:val="540890930"/>
-        <w:placeholder/>
         <w:dataBinding w:prefixMappings="xmlns:ns0='http://schemas.openxmlformats.org/package/2006/metadata/core-properties' xmlns:ns1='http://purl.org/dc/elements/1.1/'" w:xpath="/ns0:coreProperties[1]/ns1:title[1]" w:storeItemID="{6C3C8BC8-F283-45AE-878A-BAB7291924A1}"/>
         <w:text/>
       </w:sdtPr>
+      <w:sdtEndPr/>
       <w:sdtContent>
         <w:r>
-          <w:t xml:space="preserve">PREVI : GESTION de maintenance préventive </w:t>
+          <w:t>PREVI : GESTION de maintenance préventive</w:t>
         </w:r>
       </w:sdtContent>
     </w:sdt>
@@ -2475,13 +2622,13 @@
       <w:sdtPr>
         <w:alias w:val="Titre"/>
         <w:id w:val="540932446"/>
-        <w:placeholder/>
         <w:dataBinding w:prefixMappings="xmlns:ns0='http://schemas.openxmlformats.org/package/2006/metadata/core-properties' xmlns:ns1='http://purl.org/dc/elements/1.1/'" w:xpath="/ns0:coreProperties[1]/ns1:title[1]" w:storeItemID="{6C3C8BC8-F283-45AE-878A-BAB7291924A1}"/>
         <w:text/>
       </w:sdtPr>
+      <w:sdtEndPr/>
       <w:sdtContent>
         <w:r>
-          <w:t xml:space="preserve">PREVI : GESTION de maintenance préventive </w:t>
+          <w:t>PREVI : GESTION de maintenance préventive</w:t>
         </w:r>
       </w:sdtContent>
     </w:sdt>
@@ -3150,7 +3297,7 @@
     <w:lsdException w:name="Table Web 2" w:semiHidden="1" w:unhideWhenUsed="1"/>
     <w:lsdException w:name="Table Web 3" w:semiHidden="1" w:unhideWhenUsed="1"/>
     <w:lsdException w:name="Balloon Text" w:semiHidden="1" w:unhideWhenUsed="1"/>
-    <w:lsdException w:name="Table Grid" w:semiHidden="1" w:uiPriority="1" w:unhideWhenUsed="1"/>
+    <w:lsdException w:name="Table Grid" w:uiPriority="1"/>
     <w:lsdException w:name="Table Theme" w:semiHidden="1" w:unhideWhenUsed="1"/>
     <w:lsdException w:name="Placeholder Text" w:semiHidden="1"/>
     <w:lsdException w:name="No Spacing" w:qFormat="1"/>
@@ -4569,7 +4716,7 @@
     <w:charset w:val="00"/>
     <w:family w:val="roman"/>
     <w:pitch w:val="variable"/>
-    <w:sig w:usb0="E0002AFF" w:usb1="C0007843" w:usb2="00000009" w:usb3="00000000" w:csb0="000001FF" w:csb1="00000000"/>
+    <w:sig w:usb0="E0002EFF" w:usb1="C000785B" w:usb2="00000009" w:usb3="00000000" w:csb0="000001FF" w:csb1="00000000"/>
   </w:font>
   <w:font w:name="Wingdings 2">
     <w:panose1 w:val="05020102010507070707"/>
@@ -4590,9 +4737,10 @@
     <w:charset w:val="00"/>
     <w:family w:val="modern"/>
     <w:pitch w:val="fixed"/>
-    <w:sig w:usb0="E0002AFF" w:usb1="C0007843" w:usb2="00000009" w:usb3="00000000" w:csb0="000001FF" w:csb1="00000000"/>
+    <w:sig w:usb0="E0002EFF" w:usb1="C0007843" w:usb2="00000009" w:usb3="00000000" w:csb0="000001FF" w:csb1="00000000"/>
   </w:font>
   <w:font w:name="Tw Cen MT">
+    <w:altName w:val="Tw Cen MT"/>
     <w:charset w:val="00"/>
     <w:family w:val="swiss"/>
     <w:pitch w:val="variable"/>
@@ -4610,7 +4758,7 @@
     <w:charset w:val="00"/>
     <w:family w:val="swiss"/>
     <w:pitch w:val="variable"/>
-    <w:sig w:usb0="E0002AFF" w:usb1="4000ACFF" w:usb2="00000001" w:usb3="00000000" w:csb0="000001FF" w:csb1="00000000"/>
+    <w:sig w:usb0="E0002AFF" w:usb1="C000247B" w:usb2="00000009" w:usb3="00000000" w:csb0="000001FF" w:csb1="00000000"/>
   </w:font>
   <w:font w:name="Calibri Light">
     <w:panose1 w:val="020F0302020204030204"/>
@@ -4640,6 +4788,8 @@
   <w:rsids>
     <w:rsidRoot w:val="00256010"/>
     <w:rsid w:val="00256010"/>
+    <w:rsid w:val="00632E43"/>
+    <w:rsid w:val="00740D60"/>
   </w:rsids>
   <m:mathPr>
     <m:mathFont m:val="Cambria Math"/>
@@ -5502,12 +5652,14 @@
 </file>
 
 <file path=customXml/item1.xml><?xml version="1.0" encoding="utf-8"?>
-<?mso-contentType ?>
-<FormTemplates xmlns="http://schemas.microsoft.com/sharepoint/v3/contenttype/forms">
-  <Display>DocumentLibraryForm</Display>
-  <Edit>AssetEditForm</Edit>
-  <New>DocumentLibraryForm</New>
-</FormTemplates>
+<CoverPageProperties xmlns="http://schemas.microsoft.com/office/2006/coverPageProps">
+  <PublishDate>2017-01-01T00:00:00</PublishDate>
+  <Abstract/>
+  <CompanyAddress/>
+  <CompanyPhone/>
+  <CompanyFax/>
+  <CompanyEmail/>
+</CoverPageProperties>
 </file>
 
 <file path=customXml/item2.xml><?xml version="1.0" encoding="utf-8"?>
@@ -5521,143 +5673,12 @@
 </file>
 
 <file path=customXml/item3.xml><?xml version="1.0" encoding="utf-8"?>
-<p:properties xmlns:p="http://schemas.microsoft.com/office/2006/metadata/properties" xmlns:xsi="http://www.w3.org/2001/XMLSchema-instance" xmlns:pc="http://schemas.microsoft.com/office/infopath/2007/PartnerControls">
-  <documentManagement>
-    <EditorialTags xmlns="6d93d202-47fc-4405-873a-cab67cc5f1b2" xsi:nil="true"/>
-    <TPExecutable xmlns="6d93d202-47fc-4405-873a-cab67cc5f1b2" xsi:nil="true"/>
-    <DirectSourceMarket xmlns="6d93d202-47fc-4405-873a-cab67cc5f1b2">english</DirectSourceMarket>
-    <SubmitterId xmlns="6d93d202-47fc-4405-873a-cab67cc5f1b2" xsi:nil="true"/>
-    <AssetType xmlns="6d93d202-47fc-4405-873a-cab67cc5f1b2" xsi:nil="true"/>
-    <Milestone xmlns="6d93d202-47fc-4405-873a-cab67cc5f1b2" xsi:nil="true"/>
-    <OriginAsset xmlns="6d93d202-47fc-4405-873a-cab67cc5f1b2" xsi:nil="true"/>
-    <TPComponent xmlns="6d93d202-47fc-4405-873a-cab67cc5f1b2" xsi:nil="true"/>
-    <AssetId xmlns="6d93d202-47fc-4405-873a-cab67cc5f1b2">TP101808877</AssetId>
-    <NumericId xmlns="6d93d202-47fc-4405-873a-cab67cc5f1b2">101808877</NumericId>
-    <TPFriendlyName xmlns="6d93d202-47fc-4405-873a-cab67cc5f1b2" xsi:nil="true"/>
-    <SourceTitle xmlns="6d93d202-47fc-4405-873a-cab67cc5f1b2" xsi:nil="true"/>
-    <TPApplication xmlns="6d93d202-47fc-4405-873a-cab67cc5f1b2" xsi:nil="true"/>
-    <TPLaunchHelpLink xmlns="6d93d202-47fc-4405-873a-cab67cc5f1b2" xsi:nil="true"/>
-    <OpenTemplate xmlns="6d93d202-47fc-4405-873a-cab67cc5f1b2">true</OpenTemplate>
-    <PlannedPubDate xmlns="6d93d202-47fc-4405-873a-cab67cc5f1b2">2009-11-17T04:50:00+00:00</PlannedPubDate>
-    <CrawlForDependencies xmlns="6d93d202-47fc-4405-873a-cab67cc5f1b2">false</CrawlForDependencies>
-    <ParentAssetId xmlns="6d93d202-47fc-4405-873a-cab67cc5f1b2" xsi:nil="true"/>
-    <TrustLevel xmlns="6d93d202-47fc-4405-873a-cab67cc5f1b2">1 Microsoft Managed Content</TrustLevel>
-    <PublishStatusLookup xmlns="6d93d202-47fc-4405-873a-cab67cc5f1b2">
-      <Value>321633</Value>
-      <Value>457907</Value>
-    </PublishStatusLookup>
-    <TemplateTemplateType xmlns="6d93d202-47fc-4405-873a-cab67cc5f1b2">Word Document Template</TemplateTemplateType>
-    <IsSearchable xmlns="6d93d202-47fc-4405-873a-cab67cc5f1b2">false</IsSearchable>
-    <TPNamespace xmlns="6d93d202-47fc-4405-873a-cab67cc5f1b2" xsi:nil="true"/>
-    <Providers xmlns="6d93d202-47fc-4405-873a-cab67cc5f1b2" xsi:nil="true"/>
-    <Markets xmlns="6d93d202-47fc-4405-873a-cab67cc5f1b2"/>
-    <OriginalSourceMarket xmlns="6d93d202-47fc-4405-873a-cab67cc5f1b2">english</OriginalSourceMarket>
-    <TPInstallLocation xmlns="6d93d202-47fc-4405-873a-cab67cc5f1b2" xsi:nil="true"/>
-    <TPAppVersion xmlns="6d93d202-47fc-4405-873a-cab67cc5f1b2" xsi:nil="true"/>
-    <TPCommandLine xmlns="6d93d202-47fc-4405-873a-cab67cc5f1b2" xsi:nil="true"/>
-    <APAuthor xmlns="6d93d202-47fc-4405-873a-cab67cc5f1b2">
-      <UserInfo>
-        <DisplayName/>
-        <AccountId>1073741823</AccountId>
-        <AccountType/>
-      </UserInfo>
-    </APAuthor>
-    <EditorialStatus xmlns="6d93d202-47fc-4405-873a-cab67cc5f1b2" xsi:nil="true"/>
-    <PublishTargets xmlns="6d93d202-47fc-4405-873a-cab67cc5f1b2">OfficeOnline</PublishTargets>
-    <TPLaunchHelpLinkType xmlns="6d93d202-47fc-4405-873a-cab67cc5f1b2">Template</TPLaunchHelpLinkType>
-    <TPClientViewer xmlns="6d93d202-47fc-4405-873a-cab67cc5f1b2" xsi:nil="true"/>
-    <CSXHash xmlns="6d93d202-47fc-4405-873a-cab67cc5f1b2" xsi:nil="true"/>
-    <IsDeleted xmlns="6d93d202-47fc-4405-873a-cab67cc5f1b2">false</IsDeleted>
-    <ShowIn xmlns="6d93d202-47fc-4405-873a-cab67cc5f1b2">Show everywhere</ShowIn>
-    <UANotes xmlns="6d93d202-47fc-4405-873a-cab67cc5f1b2" xsi:nil="true"/>
-    <TemplateStatus xmlns="6d93d202-47fc-4405-873a-cab67cc5f1b2" xsi:nil="true"/>
-    <Downloads xmlns="6d93d202-47fc-4405-873a-cab67cc5f1b2">0</Downloads>
-    <AcquiredFrom xmlns="6d93d202-47fc-4405-873a-cab67cc5f1b2" xsi:nil="true"/>
-    <ThumbnailAssetId xmlns="6d93d202-47fc-4405-873a-cab67cc5f1b2" xsi:nil="true"/>
-    <MarketSpecific xmlns="6d93d202-47fc-4405-873a-cab67cc5f1b2" xsi:nil="true"/>
-    <MachineTranslated xmlns="6d93d202-47fc-4405-873a-cab67cc5f1b2">false</MachineTranslated>
-    <ArtSampleDocs xmlns="6d93d202-47fc-4405-873a-cab67cc5f1b2" xsi:nil="true"/>
-    <ApprovalLog xmlns="6d93d202-47fc-4405-873a-cab67cc5f1b2" xsi:nil="true"/>
-    <ApprovalStatus xmlns="6d93d202-47fc-4405-873a-cab67cc5f1b2">InProgress</ApprovalStatus>
-    <LastHandOff xmlns="6d93d202-47fc-4405-873a-cab67cc5f1b2" xsi:nil="true"/>
-    <BusinessGroup xmlns="6d93d202-47fc-4405-873a-cab67cc5f1b2" xsi:nil="true"/>
-    <VoteCount xmlns="6d93d202-47fc-4405-873a-cab67cc5f1b2" xsi:nil="true"/>
-    <UACurrentWords xmlns="6d93d202-47fc-4405-873a-cab67cc5f1b2" xsi:nil="true"/>
-    <Manager xmlns="6d93d202-47fc-4405-873a-cab67cc5f1b2" xsi:nil="true"/>
-    <Component xmlns="64acb2c5-0a2b-4bda-bd34-58e36cbb80d2" xsi:nil="true"/>
-    <HandoffToMSDN xmlns="6d93d202-47fc-4405-873a-cab67cc5f1b2" xsi:nil="true"/>
-    <UALocComments xmlns="6d93d202-47fc-4405-873a-cab67cc5f1b2" xsi:nil="true"/>
-    <UALocRecommendation xmlns="6d93d202-47fc-4405-873a-cab67cc5f1b2">Localize</UALocRecommendation>
-    <AssetStart xmlns="6d93d202-47fc-4405-873a-cab67cc5f1b2">2010-07-09T13:34:49+00:00</AssetStart>
-    <LastModifiedDateTime xmlns="6d93d202-47fc-4405-873a-cab67cc5f1b2" xsi:nil="true"/>
-    <LastPublishResultLookup xmlns="6d93d202-47fc-4405-873a-cab67cc5f1b2" xsi:nil="true"/>
-    <AverageRating xmlns="6d93d202-47fc-4405-873a-cab67cc5f1b2" xsi:nil="true"/>
-    <CSXUpdate xmlns="6d93d202-47fc-4405-873a-cab67cc5f1b2">false</CSXUpdate>
-    <UAProjectedTotalWords xmlns="6d93d202-47fc-4405-873a-cab67cc5f1b2" xsi:nil="true"/>
-    <AssetExpire xmlns="6d93d202-47fc-4405-873a-cab67cc5f1b2">2100-01-01T00:00:00+00:00</AssetExpire>
-    <IntlLangReviewDate xmlns="6d93d202-47fc-4405-873a-cab67cc5f1b2" xsi:nil="true"/>
-    <IntlLangReview xmlns="6d93d202-47fc-4405-873a-cab67cc5f1b2" xsi:nil="true"/>
-    <OOCacheId xmlns="6d93d202-47fc-4405-873a-cab67cc5f1b2" xsi:nil="true"/>
-    <PolicheckWords xmlns="6d93d202-47fc-4405-873a-cab67cc5f1b2" xsi:nil="true"/>
-    <CSXSubmissionMarket xmlns="6d93d202-47fc-4405-873a-cab67cc5f1b2" xsi:nil="true"/>
-    <FriendlyTitle xmlns="6d93d202-47fc-4405-873a-cab67cc5f1b2" xsi:nil="true"/>
-    <TimesCloned xmlns="6d93d202-47fc-4405-873a-cab67cc5f1b2" xsi:nil="true"/>
-    <ClipArtFilename xmlns="6d93d202-47fc-4405-873a-cab67cc5f1b2" xsi:nil="true"/>
-    <APDescription xmlns="6d93d202-47fc-4405-873a-cab67cc5f1b2" xsi:nil="true"/>
-    <PrimaryImageGen xmlns="6d93d202-47fc-4405-873a-cab67cc5f1b2">false</PrimaryImageGen>
-    <ContentItem xmlns="6d93d202-47fc-4405-873a-cab67cc5f1b2" xsi:nil="true"/>
-    <BugNumber xmlns="6d93d202-47fc-4405-873a-cab67cc5f1b2" xsi:nil="true"/>
-    <LegacyData xmlns="6d93d202-47fc-4405-873a-cab67cc5f1b2" xsi:nil="true"/>
-    <Description0 xmlns="64acb2c5-0a2b-4bda-bd34-58e36cbb80d2" xsi:nil="true"/>
-    <IntlLangReviewer xmlns="6d93d202-47fc-4405-873a-cab67cc5f1b2" xsi:nil="true"/>
-    <IntlLocPriority xmlns="6d93d202-47fc-4405-873a-cab67cc5f1b2" xsi:nil="true"/>
-    <Provider xmlns="6d93d202-47fc-4405-873a-cab67cc5f1b2" xsi:nil="true"/>
-    <CSXSubmissionDate xmlns="6d93d202-47fc-4405-873a-cab67cc5f1b2" xsi:nil="true"/>
-    <DSATActionTaken xmlns="6d93d202-47fc-4405-873a-cab67cc5f1b2" xsi:nil="true"/>
-    <APEditor xmlns="6d93d202-47fc-4405-873a-cab67cc5f1b2">
-      <UserInfo>
-        <DisplayName/>
-        <AccountId xsi:nil="true"/>
-        <AccountType/>
-      </UserInfo>
-    </APEditor>
-    <OutputCachingOn xmlns="6d93d202-47fc-4405-873a-cab67cc5f1b2">false</OutputCachingOn>
-    <BlockPublish xmlns="6d93d202-47fc-4405-873a-cab67cc5f1b2" xsi:nil="true"/>
-    <LocManualTestRequired xmlns="6d93d202-47fc-4405-873a-cab67cc5f1b2" xsi:nil="true"/>
-    <LocalizationTagsTaxHTField0 xmlns="6d93d202-47fc-4405-873a-cab67cc5f1b2">
-      <Terms xmlns="http://schemas.microsoft.com/office/infopath/2007/PartnerControls"/>
-    </LocalizationTagsTaxHTField0>
-    <CampaignTagsTaxHTField0 xmlns="6d93d202-47fc-4405-873a-cab67cc5f1b2">
-      <Terms xmlns="http://schemas.microsoft.com/office/infopath/2007/PartnerControls"/>
-    </CampaignTagsTaxHTField0>
-    <LocLastLocAttemptVersionLookup xmlns="6d93d202-47fc-4405-873a-cab67cc5f1b2">146477</LocLastLocAttemptVersionLookup>
-    <InternalTagsTaxHTField0 xmlns="6d93d202-47fc-4405-873a-cab67cc5f1b2">
-      <Terms xmlns="http://schemas.microsoft.com/office/infopath/2007/PartnerControls"/>
-    </InternalTagsTaxHTField0>
-    <LocProcessedForMarketsLookup xmlns="6d93d202-47fc-4405-873a-cab67cc5f1b2" xsi:nil="true"/>
-    <LocRecommendedHandoff xmlns="6d93d202-47fc-4405-873a-cab67cc5f1b2" xsi:nil="true"/>
-    <LocOverallPreviewStatusLookup xmlns="6d93d202-47fc-4405-873a-cab67cc5f1b2" xsi:nil="true"/>
-    <LocOverallPublishStatusLookup xmlns="6d93d202-47fc-4405-873a-cab67cc5f1b2" xsi:nil="true"/>
-    <LocProcessedForHandoffsLookup xmlns="6d93d202-47fc-4405-873a-cab67cc5f1b2" xsi:nil="true"/>
-    <LocLastLocAttemptVersionTypeLookup xmlns="6d93d202-47fc-4405-873a-cab67cc5f1b2" xsi:nil="true"/>
-    <LocOverallHandbackStatusLookup xmlns="6d93d202-47fc-4405-873a-cab67cc5f1b2" xsi:nil="true"/>
-    <LocComments xmlns="6d93d202-47fc-4405-873a-cab67cc5f1b2" xsi:nil="true"/>
-    <TaxCatchAll xmlns="6d93d202-47fc-4405-873a-cab67cc5f1b2"/>
-    <RecommendationsModifier xmlns="6d93d202-47fc-4405-873a-cab67cc5f1b2" xsi:nil="true"/>
-    <ScenarioTagsTaxHTField0 xmlns="6d93d202-47fc-4405-873a-cab67cc5f1b2">
-      <Terms xmlns="http://schemas.microsoft.com/office/infopath/2007/PartnerControls"/>
-    </ScenarioTagsTaxHTField0>
-    <FeatureTagsTaxHTField0 xmlns="6d93d202-47fc-4405-873a-cab67cc5f1b2">
-      <Terms xmlns="http://schemas.microsoft.com/office/infopath/2007/PartnerControls"/>
-    </FeatureTagsTaxHTField0>
-    <LocOverallLocStatusLookup xmlns="6d93d202-47fc-4405-873a-cab67cc5f1b2" xsi:nil="true"/>
-    <LocPublishedLinkedAssetsLookup xmlns="6d93d202-47fc-4405-873a-cab67cc5f1b2" xsi:nil="true"/>
-    <LocNewPublishedVersionLookup xmlns="6d93d202-47fc-4405-873a-cab67cc5f1b2" xsi:nil="true"/>
-    <LocPublishedDependentAssetsLookup xmlns="6d93d202-47fc-4405-873a-cab67cc5f1b2" xsi:nil="true"/>
-    <OriginalRelease xmlns="6d93d202-47fc-4405-873a-cab67cc5f1b2">14</OriginalRelease>
-    <LocMarketGroupTiers2 xmlns="6d93d202-47fc-4405-873a-cab67cc5f1b2" xsi:nil="true"/>
-  </documentManagement>
-</p:properties>
+<?mso-contentType ?>
+<FormTemplates xmlns="http://schemas.microsoft.com/sharepoint/v3/contenttype/forms">
+  <Display>DocumentLibraryForm</Display>
+  <Edit>AssetEditForm</Edit>
+  <New>DocumentLibraryForm</New>
+</FormTemplates>
 </file>
 
 <file path=customXml/item4.xml><?xml version="1.0" encoding="utf-8"?>
@@ -6720,14 +6741,143 @@
 </file>
 
 <file path=customXml/item5.xml><?xml version="1.0" encoding="utf-8"?>
-<CoverPageProperties xmlns="http://schemas.microsoft.com/office/2006/coverPageProps">
-  <PublishDate>2017-01-01T00:00:00</PublishDate>
-  <Abstract/>
-  <CompanyAddress/>
-  <CompanyPhone/>
-  <CompanyFax/>
-  <CompanyEmail/>
-</CoverPageProperties>
+<p:properties xmlns:p="http://schemas.microsoft.com/office/2006/metadata/properties" xmlns:xsi="http://www.w3.org/2001/XMLSchema-instance" xmlns:pc="http://schemas.microsoft.com/office/infopath/2007/PartnerControls">
+  <documentManagement>
+    <EditorialTags xmlns="6d93d202-47fc-4405-873a-cab67cc5f1b2" xsi:nil="true"/>
+    <TPExecutable xmlns="6d93d202-47fc-4405-873a-cab67cc5f1b2" xsi:nil="true"/>
+    <DirectSourceMarket xmlns="6d93d202-47fc-4405-873a-cab67cc5f1b2">english</DirectSourceMarket>
+    <SubmitterId xmlns="6d93d202-47fc-4405-873a-cab67cc5f1b2" xsi:nil="true"/>
+    <AssetType xmlns="6d93d202-47fc-4405-873a-cab67cc5f1b2" xsi:nil="true"/>
+    <Milestone xmlns="6d93d202-47fc-4405-873a-cab67cc5f1b2" xsi:nil="true"/>
+    <OriginAsset xmlns="6d93d202-47fc-4405-873a-cab67cc5f1b2" xsi:nil="true"/>
+    <TPComponent xmlns="6d93d202-47fc-4405-873a-cab67cc5f1b2" xsi:nil="true"/>
+    <AssetId xmlns="6d93d202-47fc-4405-873a-cab67cc5f1b2">TP101808877</AssetId>
+    <NumericId xmlns="6d93d202-47fc-4405-873a-cab67cc5f1b2">101808877</NumericId>
+    <TPFriendlyName xmlns="6d93d202-47fc-4405-873a-cab67cc5f1b2" xsi:nil="true"/>
+    <SourceTitle xmlns="6d93d202-47fc-4405-873a-cab67cc5f1b2" xsi:nil="true"/>
+    <TPApplication xmlns="6d93d202-47fc-4405-873a-cab67cc5f1b2" xsi:nil="true"/>
+    <TPLaunchHelpLink xmlns="6d93d202-47fc-4405-873a-cab67cc5f1b2" xsi:nil="true"/>
+    <OpenTemplate xmlns="6d93d202-47fc-4405-873a-cab67cc5f1b2">true</OpenTemplate>
+    <PlannedPubDate xmlns="6d93d202-47fc-4405-873a-cab67cc5f1b2">2009-11-17T04:50:00+00:00</PlannedPubDate>
+    <CrawlForDependencies xmlns="6d93d202-47fc-4405-873a-cab67cc5f1b2">false</CrawlForDependencies>
+    <ParentAssetId xmlns="6d93d202-47fc-4405-873a-cab67cc5f1b2" xsi:nil="true"/>
+    <TrustLevel xmlns="6d93d202-47fc-4405-873a-cab67cc5f1b2">1 Microsoft Managed Content</TrustLevel>
+    <PublishStatusLookup xmlns="6d93d202-47fc-4405-873a-cab67cc5f1b2">
+      <Value>321633</Value>
+      <Value>457907</Value>
+    </PublishStatusLookup>
+    <TemplateTemplateType xmlns="6d93d202-47fc-4405-873a-cab67cc5f1b2">Word Document Template</TemplateTemplateType>
+    <IsSearchable xmlns="6d93d202-47fc-4405-873a-cab67cc5f1b2">false</IsSearchable>
+    <TPNamespace xmlns="6d93d202-47fc-4405-873a-cab67cc5f1b2" xsi:nil="true"/>
+    <Providers xmlns="6d93d202-47fc-4405-873a-cab67cc5f1b2" xsi:nil="true"/>
+    <Markets xmlns="6d93d202-47fc-4405-873a-cab67cc5f1b2"/>
+    <OriginalSourceMarket xmlns="6d93d202-47fc-4405-873a-cab67cc5f1b2">english</OriginalSourceMarket>
+    <TPInstallLocation xmlns="6d93d202-47fc-4405-873a-cab67cc5f1b2" xsi:nil="true"/>
+    <TPAppVersion xmlns="6d93d202-47fc-4405-873a-cab67cc5f1b2" xsi:nil="true"/>
+    <TPCommandLine xmlns="6d93d202-47fc-4405-873a-cab67cc5f1b2" xsi:nil="true"/>
+    <APAuthor xmlns="6d93d202-47fc-4405-873a-cab67cc5f1b2">
+      <UserInfo>
+        <DisplayName/>
+        <AccountId>1073741823</AccountId>
+        <AccountType/>
+      </UserInfo>
+    </APAuthor>
+    <EditorialStatus xmlns="6d93d202-47fc-4405-873a-cab67cc5f1b2" xsi:nil="true"/>
+    <PublishTargets xmlns="6d93d202-47fc-4405-873a-cab67cc5f1b2">OfficeOnline</PublishTargets>
+    <TPLaunchHelpLinkType xmlns="6d93d202-47fc-4405-873a-cab67cc5f1b2">Template</TPLaunchHelpLinkType>
+    <TPClientViewer xmlns="6d93d202-47fc-4405-873a-cab67cc5f1b2" xsi:nil="true"/>
+    <CSXHash xmlns="6d93d202-47fc-4405-873a-cab67cc5f1b2" xsi:nil="true"/>
+    <IsDeleted xmlns="6d93d202-47fc-4405-873a-cab67cc5f1b2">false</IsDeleted>
+    <ShowIn xmlns="6d93d202-47fc-4405-873a-cab67cc5f1b2">Show everywhere</ShowIn>
+    <UANotes xmlns="6d93d202-47fc-4405-873a-cab67cc5f1b2" xsi:nil="true"/>
+    <TemplateStatus xmlns="6d93d202-47fc-4405-873a-cab67cc5f1b2" xsi:nil="true"/>
+    <Downloads xmlns="6d93d202-47fc-4405-873a-cab67cc5f1b2">0</Downloads>
+    <AcquiredFrom xmlns="6d93d202-47fc-4405-873a-cab67cc5f1b2" xsi:nil="true"/>
+    <ThumbnailAssetId xmlns="6d93d202-47fc-4405-873a-cab67cc5f1b2" xsi:nil="true"/>
+    <MarketSpecific xmlns="6d93d202-47fc-4405-873a-cab67cc5f1b2" xsi:nil="true"/>
+    <MachineTranslated xmlns="6d93d202-47fc-4405-873a-cab67cc5f1b2">false</MachineTranslated>
+    <ArtSampleDocs xmlns="6d93d202-47fc-4405-873a-cab67cc5f1b2" xsi:nil="true"/>
+    <ApprovalLog xmlns="6d93d202-47fc-4405-873a-cab67cc5f1b2" xsi:nil="true"/>
+    <ApprovalStatus xmlns="6d93d202-47fc-4405-873a-cab67cc5f1b2">InProgress</ApprovalStatus>
+    <LastHandOff xmlns="6d93d202-47fc-4405-873a-cab67cc5f1b2" xsi:nil="true"/>
+    <BusinessGroup xmlns="6d93d202-47fc-4405-873a-cab67cc5f1b2" xsi:nil="true"/>
+    <VoteCount xmlns="6d93d202-47fc-4405-873a-cab67cc5f1b2" xsi:nil="true"/>
+    <UACurrentWords xmlns="6d93d202-47fc-4405-873a-cab67cc5f1b2" xsi:nil="true"/>
+    <Manager xmlns="6d93d202-47fc-4405-873a-cab67cc5f1b2" xsi:nil="true"/>
+    <Component xmlns="64acb2c5-0a2b-4bda-bd34-58e36cbb80d2" xsi:nil="true"/>
+    <HandoffToMSDN xmlns="6d93d202-47fc-4405-873a-cab67cc5f1b2" xsi:nil="true"/>
+    <UALocComments xmlns="6d93d202-47fc-4405-873a-cab67cc5f1b2" xsi:nil="true"/>
+    <UALocRecommendation xmlns="6d93d202-47fc-4405-873a-cab67cc5f1b2">Localize</UALocRecommendation>
+    <AssetStart xmlns="6d93d202-47fc-4405-873a-cab67cc5f1b2">2010-07-09T13:34:49+00:00</AssetStart>
+    <LastModifiedDateTime xmlns="6d93d202-47fc-4405-873a-cab67cc5f1b2" xsi:nil="true"/>
+    <LastPublishResultLookup xmlns="6d93d202-47fc-4405-873a-cab67cc5f1b2" xsi:nil="true"/>
+    <AverageRating xmlns="6d93d202-47fc-4405-873a-cab67cc5f1b2" xsi:nil="true"/>
+    <CSXUpdate xmlns="6d93d202-47fc-4405-873a-cab67cc5f1b2">false</CSXUpdate>
+    <UAProjectedTotalWords xmlns="6d93d202-47fc-4405-873a-cab67cc5f1b2" xsi:nil="true"/>
+    <AssetExpire xmlns="6d93d202-47fc-4405-873a-cab67cc5f1b2">2100-01-01T00:00:00+00:00</AssetExpire>
+    <IntlLangReviewDate xmlns="6d93d202-47fc-4405-873a-cab67cc5f1b2" xsi:nil="true"/>
+    <IntlLangReview xmlns="6d93d202-47fc-4405-873a-cab67cc5f1b2" xsi:nil="true"/>
+    <OOCacheId xmlns="6d93d202-47fc-4405-873a-cab67cc5f1b2" xsi:nil="true"/>
+    <PolicheckWords xmlns="6d93d202-47fc-4405-873a-cab67cc5f1b2" xsi:nil="true"/>
+    <CSXSubmissionMarket xmlns="6d93d202-47fc-4405-873a-cab67cc5f1b2" xsi:nil="true"/>
+    <FriendlyTitle xmlns="6d93d202-47fc-4405-873a-cab67cc5f1b2" xsi:nil="true"/>
+    <TimesCloned xmlns="6d93d202-47fc-4405-873a-cab67cc5f1b2" xsi:nil="true"/>
+    <ClipArtFilename xmlns="6d93d202-47fc-4405-873a-cab67cc5f1b2" xsi:nil="true"/>
+    <APDescription xmlns="6d93d202-47fc-4405-873a-cab67cc5f1b2" xsi:nil="true"/>
+    <PrimaryImageGen xmlns="6d93d202-47fc-4405-873a-cab67cc5f1b2">false</PrimaryImageGen>
+    <ContentItem xmlns="6d93d202-47fc-4405-873a-cab67cc5f1b2" xsi:nil="true"/>
+    <BugNumber xmlns="6d93d202-47fc-4405-873a-cab67cc5f1b2" xsi:nil="true"/>
+    <LegacyData xmlns="6d93d202-47fc-4405-873a-cab67cc5f1b2" xsi:nil="true"/>
+    <Description0 xmlns="64acb2c5-0a2b-4bda-bd34-58e36cbb80d2" xsi:nil="true"/>
+    <IntlLangReviewer xmlns="6d93d202-47fc-4405-873a-cab67cc5f1b2" xsi:nil="true"/>
+    <IntlLocPriority xmlns="6d93d202-47fc-4405-873a-cab67cc5f1b2" xsi:nil="true"/>
+    <Provider xmlns="6d93d202-47fc-4405-873a-cab67cc5f1b2" xsi:nil="true"/>
+    <CSXSubmissionDate xmlns="6d93d202-47fc-4405-873a-cab67cc5f1b2" xsi:nil="true"/>
+    <DSATActionTaken xmlns="6d93d202-47fc-4405-873a-cab67cc5f1b2" xsi:nil="true"/>
+    <APEditor xmlns="6d93d202-47fc-4405-873a-cab67cc5f1b2">
+      <UserInfo>
+        <DisplayName/>
+        <AccountId xsi:nil="true"/>
+        <AccountType/>
+      </UserInfo>
+    </APEditor>
+    <OutputCachingOn xmlns="6d93d202-47fc-4405-873a-cab67cc5f1b2">false</OutputCachingOn>
+    <BlockPublish xmlns="6d93d202-47fc-4405-873a-cab67cc5f1b2" xsi:nil="true"/>
+    <LocManualTestRequired xmlns="6d93d202-47fc-4405-873a-cab67cc5f1b2" xsi:nil="true"/>
+    <LocalizationTagsTaxHTField0 xmlns="6d93d202-47fc-4405-873a-cab67cc5f1b2">
+      <Terms xmlns="http://schemas.microsoft.com/office/infopath/2007/PartnerControls"/>
+    </LocalizationTagsTaxHTField0>
+    <CampaignTagsTaxHTField0 xmlns="6d93d202-47fc-4405-873a-cab67cc5f1b2">
+      <Terms xmlns="http://schemas.microsoft.com/office/infopath/2007/PartnerControls"/>
+    </CampaignTagsTaxHTField0>
+    <LocLastLocAttemptVersionLookup xmlns="6d93d202-47fc-4405-873a-cab67cc5f1b2">146477</LocLastLocAttemptVersionLookup>
+    <InternalTagsTaxHTField0 xmlns="6d93d202-47fc-4405-873a-cab67cc5f1b2">
+      <Terms xmlns="http://schemas.microsoft.com/office/infopath/2007/PartnerControls"/>
+    </InternalTagsTaxHTField0>
+    <LocProcessedForMarketsLookup xmlns="6d93d202-47fc-4405-873a-cab67cc5f1b2" xsi:nil="true"/>
+    <LocRecommendedHandoff xmlns="6d93d202-47fc-4405-873a-cab67cc5f1b2" xsi:nil="true"/>
+    <LocOverallPreviewStatusLookup xmlns="6d93d202-47fc-4405-873a-cab67cc5f1b2" xsi:nil="true"/>
+    <LocOverallPublishStatusLookup xmlns="6d93d202-47fc-4405-873a-cab67cc5f1b2" xsi:nil="true"/>
+    <LocProcessedForHandoffsLookup xmlns="6d93d202-47fc-4405-873a-cab67cc5f1b2" xsi:nil="true"/>
+    <LocLastLocAttemptVersionTypeLookup xmlns="6d93d202-47fc-4405-873a-cab67cc5f1b2" xsi:nil="true"/>
+    <LocOverallHandbackStatusLookup xmlns="6d93d202-47fc-4405-873a-cab67cc5f1b2" xsi:nil="true"/>
+    <LocComments xmlns="6d93d202-47fc-4405-873a-cab67cc5f1b2" xsi:nil="true"/>
+    <TaxCatchAll xmlns="6d93d202-47fc-4405-873a-cab67cc5f1b2"/>
+    <RecommendationsModifier xmlns="6d93d202-47fc-4405-873a-cab67cc5f1b2" xsi:nil="true"/>
+    <ScenarioTagsTaxHTField0 xmlns="6d93d202-47fc-4405-873a-cab67cc5f1b2">
+      <Terms xmlns="http://schemas.microsoft.com/office/infopath/2007/PartnerControls"/>
+    </ScenarioTagsTaxHTField0>
+    <FeatureTagsTaxHTField0 xmlns="6d93d202-47fc-4405-873a-cab67cc5f1b2">
+      <Terms xmlns="http://schemas.microsoft.com/office/infopath/2007/PartnerControls"/>
+    </FeatureTagsTaxHTField0>
+    <LocOverallLocStatusLookup xmlns="6d93d202-47fc-4405-873a-cab67cc5f1b2" xsi:nil="true"/>
+    <LocPublishedLinkedAssetsLookup xmlns="6d93d202-47fc-4405-873a-cab67cc5f1b2" xsi:nil="true"/>
+    <LocNewPublishedVersionLookup xmlns="6d93d202-47fc-4405-873a-cab67cc5f1b2" xsi:nil="true"/>
+    <LocPublishedDependentAssetsLookup xmlns="6d93d202-47fc-4405-873a-cab67cc5f1b2" xsi:nil="true"/>
+    <OriginalRelease xmlns="6d93d202-47fc-4405-873a-cab67cc5f1b2">14</OriginalRelease>
+    <LocMarketGroupTiers2 xmlns="6d93d202-47fc-4405-873a-cab67cc5f1b2" xsi:nil="true"/>
+  </documentManagement>
+</p:properties>
 </file>
 
 <file path=customXml/item6.xml><?xml version="1.0" encoding="utf-8"?>
@@ -6735,9 +6885,9 @@
 </file>
 
 <file path=customXml/itemProps1.xml><?xml version="1.0" encoding="utf-8"?>
-<ds:datastoreItem xmlns:ds="http://schemas.openxmlformats.org/officeDocument/2006/customXml" ds:itemID="{C51A7D67-D648-4B75-A4AF-60AAA0A38EA2}">
+<ds:datastoreItem xmlns:ds="http://schemas.openxmlformats.org/officeDocument/2006/customXml" ds:itemID="{55AF091B-3C7A-41E3-B477-F2FDAA23CFDA}">
   <ds:schemaRefs>
-    <ds:schemaRef ds:uri="http://schemas.microsoft.com/sharepoint/v3/contenttype/forms"/>
+    <ds:schemaRef ds:uri="http://schemas.microsoft.com/office/2006/coverPageProps"/>
   </ds:schemaRefs>
 </ds:datastoreItem>
 </file>
@@ -6751,12 +6901,9 @@
 </file>
 
 <file path=customXml/itemProps3.xml><?xml version="1.0" encoding="utf-8"?>
-<ds:datastoreItem xmlns:ds="http://schemas.openxmlformats.org/officeDocument/2006/customXml" ds:itemID="{98F15951-C41C-4BBD-A945-8D43799D75F8}">
+<ds:datastoreItem xmlns:ds="http://schemas.openxmlformats.org/officeDocument/2006/customXml" ds:itemID="{C51A7D67-D648-4B75-A4AF-60AAA0A38EA2}">
   <ds:schemaRefs>
-    <ds:schemaRef ds:uri="http://schemas.microsoft.com/office/2006/metadata/properties"/>
-    <ds:schemaRef ds:uri="http://schemas.microsoft.com/office/infopath/2007/PartnerControls"/>
-    <ds:schemaRef ds:uri="6d93d202-47fc-4405-873a-cab67cc5f1b2"/>
-    <ds:schemaRef ds:uri="64acb2c5-0a2b-4bda-bd34-58e36cbb80d2"/>
+    <ds:schemaRef ds:uri="http://schemas.microsoft.com/sharepoint/v3/contenttype/forms"/>
   </ds:schemaRefs>
 </ds:datastoreItem>
 </file>
@@ -6781,15 +6928,18 @@
 </file>
 
 <file path=customXml/itemProps5.xml><?xml version="1.0" encoding="utf-8"?>
-<ds:datastoreItem xmlns:ds="http://schemas.openxmlformats.org/officeDocument/2006/customXml" ds:itemID="{55AF091B-3C7A-41E3-B477-F2FDAA23CFDA}">
+<ds:datastoreItem xmlns:ds="http://schemas.openxmlformats.org/officeDocument/2006/customXml" ds:itemID="{98F15951-C41C-4BBD-A945-8D43799D75F8}">
   <ds:schemaRefs>
-    <ds:schemaRef ds:uri="http://schemas.microsoft.com/office/2006/coverPageProps"/>
+    <ds:schemaRef ds:uri="http://schemas.microsoft.com/office/2006/metadata/properties"/>
+    <ds:schemaRef ds:uri="http://schemas.microsoft.com/office/infopath/2007/PartnerControls"/>
+    <ds:schemaRef ds:uri="6d93d202-47fc-4405-873a-cab67cc5f1b2"/>
+    <ds:schemaRef ds:uri="64acb2c5-0a2b-4bda-bd34-58e36cbb80d2"/>
   </ds:schemaRefs>
 </ds:datastoreItem>
 </file>
 
 <file path=customXml/itemProps6.xml><?xml version="1.0" encoding="utf-8"?>
-<ds:datastoreItem xmlns:ds="http://schemas.openxmlformats.org/officeDocument/2006/customXml" ds:itemID="{71CF16FB-A115-499A-882F-960673723EC0}">
+<ds:datastoreItem xmlns:ds="http://schemas.openxmlformats.org/officeDocument/2006/customXml" ds:itemID="{CD225EC8-5D75-4409-AA3F-9D363C8CF116}">
   <ds:schemaRefs>
     <ds:schemaRef ds:uri="http://schemas.openxmlformats.org/officeDocument/2006/bibliography"/>
   </ds:schemaRefs>

</xml_diff>